<commit_message>
askar - izmenil interfeis programmy
</commit_message>
<xml_diff>
--- a/Methods v.4.0/Отчет по методам оптимизации v.4.0.docx
+++ b/Methods v.4.0/Отчет по методам оптимизации v.4.0.docx
@@ -13,43 +13,21 @@
         <w:rPr>
           <w:b/>
         </w:rPr>
-        <w:t xml:space="preserve">Министерство образования и науки </w:t>
-      </w:r>
-      <w:proofErr w:type="spellStart"/>
-      <w:r>
+        <w:t>Министерство образования и науки Кыргызской Республики</w:t>
+      </w:r>
+    </w:p>
+    <w:p>
+      <w:pPr>
+        <w:pStyle w:val="a3"/>
         <w:rPr>
           <w:b/>
         </w:rPr>
-        <w:t>Кыргызской</w:t>
-      </w:r>
-      <w:proofErr w:type="spellEnd"/>
+      </w:pPr>
       <w:r>
         <w:rPr>
           <w:b/>
         </w:rPr>
-        <w:t xml:space="preserve"> Республики</w:t>
-      </w:r>
-    </w:p>
-    <w:p>
-      <w:pPr>
-        <w:pStyle w:val="a3"/>
-        <w:rPr>
-          <w:b/>
-        </w:rPr>
-      </w:pPr>
-      <w:proofErr w:type="spellStart"/>
-      <w:r>
-        <w:rPr>
-          <w:b/>
-        </w:rPr>
-        <w:t>Кыргызский</w:t>
-      </w:r>
-      <w:proofErr w:type="spellEnd"/>
-      <w:r>
-        <w:rPr>
-          <w:b/>
-        </w:rPr>
-        <w:t xml:space="preserve"> Государственный Технический Университет </w:t>
+        <w:t xml:space="preserve">Кыргызский Государственный Технический Университет </w:t>
       </w:r>
     </w:p>
     <w:p>
@@ -338,8 +316,6 @@
           <w:szCs w:val="28"/>
         </w:rPr>
       </w:pPr>
-      <w:bookmarkStart w:id="0" w:name="_GoBack"/>
-      <w:bookmarkEnd w:id="0"/>
     </w:p>
     <w:p>
       <w:pPr>
@@ -458,7 +434,21 @@
           <w:sz w:val="24"/>
           <w:szCs w:val="22"/>
         </w:rPr>
-        <w:t xml:space="preserve">                                                        Выполнил: ст. гр. ПИ 3-13 (21- поток) </w:t>
+        <w:t xml:space="preserve">                                              </w:t>
+      </w:r>
+      <w:r>
+        <w:rPr>
+          <w:sz w:val="24"/>
+          <w:szCs w:val="22"/>
+        </w:rPr>
+        <w:t xml:space="preserve">          Выполнил: ст. гр. ПИ 1</w:t>
+      </w:r>
+      <w:r>
+        <w:rPr>
+          <w:sz w:val="24"/>
+          <w:szCs w:val="22"/>
+        </w:rPr>
+        <w:t xml:space="preserve">-13 </w:t>
       </w:r>
     </w:p>
     <w:p>
@@ -477,6 +467,15 @@
         </w:rPr>
         <w:t>Ким А.</w:t>
       </w:r>
+      <w:r>
+        <w:rPr>
+          <w:sz w:val="24"/>
+          <w:szCs w:val="22"/>
+        </w:rPr>
+        <w:t xml:space="preserve"> Темиров А.</w:t>
+      </w:r>
+      <w:bookmarkStart w:id="0" w:name="_GoBack"/>
+      <w:bookmarkEnd w:id="0"/>
     </w:p>
     <w:p>
       <w:pPr>
@@ -492,47 +491,37 @@
           <w:sz w:val="24"/>
           <w:szCs w:val="22"/>
         </w:rPr>
-        <w:t xml:space="preserve">Проверил: </w:t>
+        <w:t>Проверил</w:t>
       </w:r>
       <w:r>
         <w:rPr>
           <w:sz w:val="24"/>
-          <w:szCs w:val="24"/>
-        </w:rPr>
-        <w:t>кандидат технических наук, профессор</w:t>
+          <w:szCs w:val="22"/>
+        </w:rPr>
+        <w:t>а:</w:t>
       </w:r>
       <w:r>
         <w:rPr>
           <w:sz w:val="24"/>
-          <w:szCs w:val="24"/>
-        </w:rPr>
-        <w:t xml:space="preserve">   </w:t>
-      </w:r>
-    </w:p>
-    <w:p>
-      <w:pPr>
-        <w:pStyle w:val="a5"/>
-        <w:jc w:val="right"/>
+          <w:szCs w:val="22"/>
+        </w:rPr>
+        <w:t xml:space="preserve"> </w:t>
+      </w:r>
+      <w:proofErr w:type="spellStart"/>
+      <w:r>
         <w:rPr>
           <w:sz w:val="24"/>
-          <w:szCs w:val="24"/>
-        </w:rPr>
-      </w:pPr>
-      <w:proofErr w:type="spellStart"/>
+          <w:szCs w:val="22"/>
+        </w:rPr>
+        <w:t>Саабаева</w:t>
+      </w:r>
+      <w:proofErr w:type="spellEnd"/>
       <w:r>
         <w:rPr>
           <w:sz w:val="24"/>
-          <w:szCs w:val="24"/>
-        </w:rPr>
-        <w:t>Тен</w:t>
-      </w:r>
-      <w:proofErr w:type="spellEnd"/>
-      <w:r>
-        <w:rPr>
-          <w:sz w:val="24"/>
-          <w:szCs w:val="24"/>
-        </w:rPr>
-        <w:t xml:space="preserve"> Иосиф Григорьевич</w:t>
+          <w:szCs w:val="22"/>
+        </w:rPr>
+        <w:t xml:space="preserve"> К.К.</w:t>
       </w:r>
     </w:p>
     <w:p>
@@ -1750,7 +1739,7 @@
           <v:shape id="_x0000_i1025" type="#_x0000_t75" style="width:60pt;height:27pt" o:ole="">
             <v:imagedata r:id="rId5" o:title=""/>
           </v:shape>
-          <o:OLEObject Type="Embed" ProgID="Equation.3" ShapeID="_x0000_i1025" DrawAspect="Content" ObjectID="_1543831050" r:id="rId6"/>
+          <o:OLEObject Type="Embed" ProgID="Equation.3" ShapeID="_x0000_i1025" DrawAspect="Content" ObjectID="_1543831842" r:id="rId6"/>
         </w:object>
       </w:r>
       <w:r>
@@ -1790,7 +1779,7 @@
           <v:shape id="_x0000_i1026" type="#_x0000_t75" style="width:84.75pt;height:18.75pt" o:ole="">
             <v:imagedata r:id="rId7" o:title=""/>
           </v:shape>
-          <o:OLEObject Type="Embed" ProgID="Equation.3" ShapeID="_x0000_i1026" DrawAspect="Content" ObjectID="_1543831051" r:id="rId8"/>
+          <o:OLEObject Type="Embed" ProgID="Equation.3" ShapeID="_x0000_i1026" DrawAspect="Content" ObjectID="_1543831843" r:id="rId8"/>
         </w:object>
       </w:r>
       <w:r>
@@ -1842,7 +1831,7 @@
           <v:shape id="_x0000_i1027" type="#_x0000_t75" style="width:56.25pt;height:21pt" o:ole="">
             <v:imagedata r:id="rId9" o:title=""/>
           </v:shape>
-          <o:OLEObject Type="Embed" ProgID="Equation.3" ShapeID="_x0000_i1027" DrawAspect="Content" ObjectID="_1543831052" r:id="rId10"/>
+          <o:OLEObject Type="Embed" ProgID="Equation.3" ShapeID="_x0000_i1027" DrawAspect="Content" ObjectID="_1543831844" r:id="rId10"/>
         </w:object>
       </w:r>
       <w:r>
@@ -1876,7 +1865,7 @@
           <v:shape id="_x0000_i1028" type="#_x0000_t75" style="width:68.25pt;height:18.75pt" o:ole="">
             <v:imagedata r:id="rId11" o:title=""/>
           </v:shape>
-          <o:OLEObject Type="Embed" ProgID="Equation.3" ShapeID="_x0000_i1028" DrawAspect="Content" ObjectID="_1543831053" r:id="rId12"/>
+          <o:OLEObject Type="Embed" ProgID="Equation.3" ShapeID="_x0000_i1028" DrawAspect="Content" ObjectID="_1543831845" r:id="rId12"/>
         </w:object>
       </w:r>
       <w:r>
@@ -1899,7 +1888,7 @@
           <v:shape id="_x0000_i1029" type="#_x0000_t75" style="width:74.25pt;height:18.75pt" o:ole="">
             <v:imagedata r:id="rId13" o:title=""/>
           </v:shape>
-          <o:OLEObject Type="Embed" ProgID="Equation.3" ShapeID="_x0000_i1029" DrawAspect="Content" ObjectID="_1543831054" r:id="rId14"/>
+          <o:OLEObject Type="Embed" ProgID="Equation.3" ShapeID="_x0000_i1029" DrawAspect="Content" ObjectID="_1543831846" r:id="rId14"/>
         </w:object>
       </w:r>
     </w:p>
@@ -2520,7 +2509,7 @@
             <w10:borderbottom type="single" width="4"/>
             <w10:borderright type="single" width="4"/>
           </v:shape>
-          <o:OLEObject Type="Embed" ProgID="Visio.Drawing.11" ShapeID="_x0000_i1030" DrawAspect="Content" ObjectID="_1543831055" r:id="rId16"/>
+          <o:OLEObject Type="Embed" ProgID="Visio.Drawing.11" ShapeID="_x0000_i1030" DrawAspect="Content" ObjectID="_1543831847" r:id="rId16"/>
         </w:object>
       </w:r>
       <w:hyperlink w:anchor="Contents" w:history="1">
@@ -15834,7 +15823,7 @@
             <w10:borderbottom type="single" width="4"/>
             <w10:borderright type="single" width="4"/>
           </v:shape>
-          <o:OLEObject Type="Embed" ProgID="Visio.Drawing.11" ShapeID="_x0000_i1031" DrawAspect="Content" ObjectID="_1543831056" r:id="rId29"/>
+          <o:OLEObject Type="Embed" ProgID="Visio.Drawing.11" ShapeID="_x0000_i1031" DrawAspect="Content" ObjectID="_1543831848" r:id="rId29"/>
         </w:object>
       </w:r>
     </w:p>
@@ -28624,7 +28613,7 @@
           <v:shape id="_x0000_i1032" type="#_x0000_t75" style="width:36.75pt;height:18pt" o:ole="">
             <v:imagedata r:id="rId31" o:title=""/>
           </v:shape>
-          <o:OLEObject Type="Embed" ProgID="Equation.3" ShapeID="_x0000_i1032" DrawAspect="Content" ObjectID="_1543831057" r:id="rId32"/>
+          <o:OLEObject Type="Embed" ProgID="Equation.3" ShapeID="_x0000_i1032" DrawAspect="Content" ObjectID="_1543831849" r:id="rId32"/>
         </w:object>
       </w:r>
       <w:r>
@@ -28659,7 +28648,7 @@
           <v:shape id="_x0000_i1033" type="#_x0000_t75" style="width:152.25pt;height:18pt" o:ole="">
             <v:imagedata r:id="rId33" o:title=""/>
           </v:shape>
-          <o:OLEObject Type="Embed" ProgID="Equation.3" ShapeID="_x0000_i1033" DrawAspect="Content" ObjectID="_1543831058" r:id="rId34"/>
+          <o:OLEObject Type="Embed" ProgID="Equation.3" ShapeID="_x0000_i1033" DrawAspect="Content" ObjectID="_1543831850" r:id="rId34"/>
         </w:object>
       </w:r>
     </w:p>
@@ -28676,7 +28665,7 @@
           <v:shape id="_x0000_i1034" type="#_x0000_t75" style="width:110.25pt;height:18pt" o:ole="">
             <v:imagedata r:id="rId35" o:title=""/>
           </v:shape>
-          <o:OLEObject Type="Embed" ProgID="Equation.3" ShapeID="_x0000_i1034" DrawAspect="Content" ObjectID="_1543831059" r:id="rId36"/>
+          <o:OLEObject Type="Embed" ProgID="Equation.3" ShapeID="_x0000_i1034" DrawAspect="Content" ObjectID="_1543831851" r:id="rId36"/>
         </w:object>
       </w:r>
     </w:p>
@@ -28797,7 +28786,7 @@
           <v:shape id="_x0000_i1035" type="#_x0000_t75" style="width:74.25pt;height:18pt" o:ole="">
             <v:imagedata r:id="rId37" o:title=""/>
           </v:shape>
-          <o:OLEObject Type="Embed" ProgID="Equation.3" ShapeID="_x0000_i1035" DrawAspect="Content" ObjectID="_1543831060" r:id="rId38"/>
+          <o:OLEObject Type="Embed" ProgID="Equation.3" ShapeID="_x0000_i1035" DrawAspect="Content" ObjectID="_1543831852" r:id="rId38"/>
         </w:object>
       </w:r>
       <w:r>
@@ -28827,7 +28816,7 @@
           <v:shape id="_x0000_i1036" type="#_x0000_t75" style="width:303.75pt;height:18pt" o:ole="">
             <v:imagedata r:id="rId39" o:title=""/>
           </v:shape>
-          <o:OLEObject Type="Embed" ProgID="Equation.3" ShapeID="_x0000_i1036" DrawAspect="Content" ObjectID="_1543831061" r:id="rId40"/>
+          <o:OLEObject Type="Embed" ProgID="Equation.3" ShapeID="_x0000_i1036" DrawAspect="Content" ObjectID="_1543831853" r:id="rId40"/>
         </w:object>
       </w:r>
       <w:r>
@@ -28850,7 +28839,7 @@
           <v:shape id="_x0000_i1037" type="#_x0000_t75" style="width:80.25pt;height:18pt" o:ole="">
             <v:imagedata r:id="rId41" o:title=""/>
           </v:shape>
-          <o:OLEObject Type="Embed" ProgID="Equation.3" ShapeID="_x0000_i1037" DrawAspect="Content" ObjectID="_1543831062" r:id="rId42"/>
+          <o:OLEObject Type="Embed" ProgID="Equation.3" ShapeID="_x0000_i1037" DrawAspect="Content" ObjectID="_1543831854" r:id="rId42"/>
         </w:object>
       </w:r>
       <w:r>

</xml_diff>

<commit_message>
askar - izmenil otchet
</commit_message>
<xml_diff>
--- a/Methods v.4.0/Отчет по методам оптимизации v.4.0.docx
+++ b/Methods v.4.0/Отчет по методам оптимизации v.4.0.docx
@@ -474,8 +474,6 @@
         </w:rPr>
         <w:t xml:space="preserve"> Темиров А.</w:t>
       </w:r>
-      <w:bookmarkStart w:id="0" w:name="_GoBack"/>
-      <w:bookmarkEnd w:id="0"/>
     </w:p>
     <w:p>
       <w:pPr>
@@ -595,10 +593,153 @@
       <w:pPr>
         <w:pStyle w:val="2"/>
       </w:pPr>
-      <w:bookmarkStart w:id="1" w:name="_Toc440320922"/>
+      <w:bookmarkStart w:id="0" w:name="_Toc440320922"/>
       <w:r>
         <w:t>ЧАСТЬ №1</w:t>
       </w:r>
+      <w:bookmarkEnd w:id="0"/>
+    </w:p>
+    <w:p/>
+    <w:p>
+      <w:r>
+        <w:rPr>
+          <w:noProof/>
+        </w:rPr>
+        <w:drawing>
+          <wp:inline distT="0" distB="0" distL="0" distR="0" wp14:anchorId="4654E7AE" wp14:editId="5FF9A4BA">
+            <wp:extent cx="5940425" cy="3798570"/>
+            <wp:effectExtent l="0" t="0" r="3175" b="0"/>
+            <wp:docPr id="2" name="Рисунок 2"/>
+            <wp:cNvGraphicFramePr>
+              <a:graphicFrameLocks xmlns:a="http://schemas.openxmlformats.org/drawingml/2006/main" noChangeAspect="1"/>
+            </wp:cNvGraphicFramePr>
+            <a:graphic xmlns:a="http://schemas.openxmlformats.org/drawingml/2006/main">
+              <a:graphicData uri="http://schemas.openxmlformats.org/drawingml/2006/picture">
+                <pic:pic xmlns:pic="http://schemas.openxmlformats.org/drawingml/2006/picture">
+                  <pic:nvPicPr>
+                    <pic:cNvPr id="1" name=""/>
+                    <pic:cNvPicPr/>
+                  </pic:nvPicPr>
+                  <pic:blipFill>
+                    <a:blip r:embed="rId5"/>
+                    <a:stretch>
+                      <a:fillRect/>
+                    </a:stretch>
+                  </pic:blipFill>
+                  <pic:spPr>
+                    <a:xfrm>
+                      <a:off x="0" y="0"/>
+                      <a:ext cx="5940425" cy="3798570"/>
+                    </a:xfrm>
+                    <a:prstGeom prst="rect">
+                      <a:avLst/>
+                    </a:prstGeom>
+                  </pic:spPr>
+                </pic:pic>
+              </a:graphicData>
+            </a:graphic>
+          </wp:inline>
+        </w:drawing>
+      </w:r>
+    </w:p>
+    <w:p>
+      <w:r>
+        <w:t xml:space="preserve">Список изменений </w:t>
+      </w:r>
+    </w:p>
+    <w:p/>
+    <w:p>
+      <w:r>
+        <w:rPr>
+          <w:noProof/>
+        </w:rPr>
+        <w:drawing>
+          <wp:inline distT="0" distB="0" distL="0" distR="0" wp14:anchorId="2C0EF25B" wp14:editId="28CDDA3B">
+            <wp:extent cx="5940425" cy="2545080"/>
+            <wp:effectExtent l="0" t="0" r="3175" b="7620"/>
+            <wp:docPr id="3" name="Рисунок 3"/>
+            <wp:cNvGraphicFramePr>
+              <a:graphicFrameLocks xmlns:a="http://schemas.openxmlformats.org/drawingml/2006/main" noChangeAspect="1"/>
+            </wp:cNvGraphicFramePr>
+            <a:graphic xmlns:a="http://schemas.openxmlformats.org/drawingml/2006/main">
+              <a:graphicData uri="http://schemas.openxmlformats.org/drawingml/2006/picture">
+                <pic:pic xmlns:pic="http://schemas.openxmlformats.org/drawingml/2006/picture">
+                  <pic:nvPicPr>
+                    <pic:cNvPr id="1" name=""/>
+                    <pic:cNvPicPr/>
+                  </pic:nvPicPr>
+                  <pic:blipFill>
+                    <a:blip r:embed="rId6"/>
+                    <a:stretch>
+                      <a:fillRect/>
+                    </a:stretch>
+                  </pic:blipFill>
+                  <pic:spPr>
+                    <a:xfrm>
+                      <a:off x="0" y="0"/>
+                      <a:ext cx="5940425" cy="2545080"/>
+                    </a:xfrm>
+                    <a:prstGeom prst="rect">
+                      <a:avLst/>
+                    </a:prstGeom>
+                  </pic:spPr>
+                </pic:pic>
+              </a:graphicData>
+            </a:graphic>
+          </wp:inline>
+        </w:drawing>
+      </w:r>
+      <w:r>
+        <w:t>репозитории 123</w:t>
+      </w:r>
+    </w:p>
+    <w:p/>
+    <w:p>
+      <w:r>
+        <w:rPr>
+          <w:noProof/>
+        </w:rPr>
+        <w:lastRenderedPageBreak/>
+        <w:drawing>
+          <wp:inline distT="0" distB="0" distL="0" distR="0" wp14:anchorId="79E36A03" wp14:editId="53F204A3">
+            <wp:extent cx="5940425" cy="4780915"/>
+            <wp:effectExtent l="0" t="0" r="3175" b="635"/>
+            <wp:docPr id="4" name="Рисунок 4"/>
+            <wp:cNvGraphicFramePr>
+              <a:graphicFrameLocks xmlns:a="http://schemas.openxmlformats.org/drawingml/2006/main" noChangeAspect="1"/>
+            </wp:cNvGraphicFramePr>
+            <a:graphic xmlns:a="http://schemas.openxmlformats.org/drawingml/2006/main">
+              <a:graphicData uri="http://schemas.openxmlformats.org/drawingml/2006/picture">
+                <pic:pic xmlns:pic="http://schemas.openxmlformats.org/drawingml/2006/picture">
+                  <pic:nvPicPr>
+                    <pic:cNvPr id="1" name=""/>
+                    <pic:cNvPicPr/>
+                  </pic:nvPicPr>
+                  <pic:blipFill>
+                    <a:blip r:embed="rId7"/>
+                    <a:stretch>
+                      <a:fillRect/>
+                    </a:stretch>
+                  </pic:blipFill>
+                  <pic:spPr>
+                    <a:xfrm>
+                      <a:off x="0" y="0"/>
+                      <a:ext cx="5940425" cy="4780915"/>
+                    </a:xfrm>
+                    <a:prstGeom prst="rect">
+                      <a:avLst/>
+                    </a:prstGeom>
+                  </pic:spPr>
+                </pic:pic>
+              </a:graphicData>
+            </a:graphic>
+          </wp:inline>
+        </w:drawing>
+      </w:r>
+    </w:p>
+    <w:p/>
+    <w:p>
+      <w:bookmarkStart w:id="1" w:name="_GoBack"/>
       <w:bookmarkEnd w:id="1"/>
     </w:p>
     <w:p>
@@ -1264,6 +1405,7 @@
       </w:pPr>
       <w:bookmarkStart w:id="2" w:name="_Toc440320923"/>
       <w:r>
+        <w:lastRenderedPageBreak/>
         <w:t>ЧАСТЬ №</w:t>
       </w:r>
       <w:r>
@@ -1631,14 +1773,7 @@
         <w:rPr>
           <w:color w:val="000000"/>
         </w:rPr>
-        <w:t xml:space="preserve">,N </w:t>
-      </w:r>
-      <w:r>
-        <w:rPr>
-          <w:color w:val="000000"/>
-        </w:rPr>
-        <w:lastRenderedPageBreak/>
-        <w:t xml:space="preserve">находится точка </w:t>
+        <w:t xml:space="preserve">,N находится точка </w:t>
       </w:r>
       <w:proofErr w:type="spellStart"/>
       <w:r>
@@ -1737,9 +1872,9 @@
             <o:lock v:ext="edit" aspectratio="t"/>
           </v:shapetype>
           <v:shape id="_x0000_i1025" type="#_x0000_t75" style="width:60pt;height:27pt" o:ole="">
-            <v:imagedata r:id="rId5" o:title=""/>
+            <v:imagedata r:id="rId8" o:title=""/>
           </v:shape>
-          <o:OLEObject Type="Embed" ProgID="Equation.3" ShapeID="_x0000_i1025" DrawAspect="Content" ObjectID="_1543831842" r:id="rId6"/>
+          <o:OLEObject Type="Embed" ProgID="Equation.3" ShapeID="_x0000_i1025" DrawAspect="Content" ObjectID="_1543833305" r:id="rId9"/>
         </w:object>
       </w:r>
       <w:r>
@@ -1777,9 +1912,9 @@
         </w:rPr>
         <w:object w:dxaOrig="1640" w:dyaOrig="360">
           <v:shape id="_x0000_i1026" type="#_x0000_t75" style="width:84.75pt;height:18.75pt" o:ole="">
-            <v:imagedata r:id="rId7" o:title=""/>
+            <v:imagedata r:id="rId10" o:title=""/>
           </v:shape>
-          <o:OLEObject Type="Embed" ProgID="Equation.3" ShapeID="_x0000_i1026" DrawAspect="Content" ObjectID="_1543831843" r:id="rId8"/>
+          <o:OLEObject Type="Embed" ProgID="Equation.3" ShapeID="_x0000_i1026" DrawAspect="Content" ObjectID="_1543833306" r:id="rId11"/>
         </w:object>
       </w:r>
       <w:r>
@@ -1829,9 +1964,9 @@
         </w:rPr>
         <w:object w:dxaOrig="940" w:dyaOrig="320">
           <v:shape id="_x0000_i1027" type="#_x0000_t75" style="width:56.25pt;height:21pt" o:ole="">
-            <v:imagedata r:id="rId9" o:title=""/>
+            <v:imagedata r:id="rId12" o:title=""/>
           </v:shape>
-          <o:OLEObject Type="Embed" ProgID="Equation.3" ShapeID="_x0000_i1027" DrawAspect="Content" ObjectID="_1543831844" r:id="rId10"/>
+          <o:OLEObject Type="Embed" ProgID="Equation.3" ShapeID="_x0000_i1027" DrawAspect="Content" ObjectID="_1543833307" r:id="rId13"/>
         </w:object>
       </w:r>
       <w:r>
@@ -1863,9 +1998,9 @@
         </w:rPr>
         <w:object w:dxaOrig="1300" w:dyaOrig="320">
           <v:shape id="_x0000_i1028" type="#_x0000_t75" style="width:68.25pt;height:18.75pt" o:ole="">
-            <v:imagedata r:id="rId11" o:title=""/>
+            <v:imagedata r:id="rId14" o:title=""/>
           </v:shape>
-          <o:OLEObject Type="Embed" ProgID="Equation.3" ShapeID="_x0000_i1028" DrawAspect="Content" ObjectID="_1543831845" r:id="rId12"/>
+          <o:OLEObject Type="Embed" ProgID="Equation.3" ShapeID="_x0000_i1028" DrawAspect="Content" ObjectID="_1543833308" r:id="rId15"/>
         </w:object>
       </w:r>
       <w:r>
@@ -1886,9 +2021,9 @@
         </w:rPr>
         <w:object w:dxaOrig="1260" w:dyaOrig="320">
           <v:shape id="_x0000_i1029" type="#_x0000_t75" style="width:74.25pt;height:18.75pt" o:ole="">
-            <v:imagedata r:id="rId13" o:title=""/>
+            <v:imagedata r:id="rId16" o:title=""/>
           </v:shape>
-          <o:OLEObject Type="Embed" ProgID="Equation.3" ShapeID="_x0000_i1029" DrawAspect="Content" ObjectID="_1543831846" r:id="rId14"/>
+          <o:OLEObject Type="Embed" ProgID="Equation.3" ShapeID="_x0000_i1029" DrawAspect="Content" ObjectID="_1543833309" r:id="rId17"/>
         </w:object>
       </w:r>
     </w:p>
@@ -2276,7 +2411,6 @@
       </w:pPr>
       <w:bookmarkStart w:id="6" w:name="_Toc440320927"/>
       <w:r>
-        <w:lastRenderedPageBreak/>
         <w:t>Раздел №4</w:t>
       </w:r>
       <w:bookmarkEnd w:id="6"/>
@@ -2503,13 +2637,13 @@
       <w:r>
         <w:object w:dxaOrig="6715" w:dyaOrig="10683">
           <v:shape id="_x0000_i1030" type="#_x0000_t75" style="width:388.5pt;height:604.5pt" o:ole="" o:bordertopcolor="this" o:borderleftcolor="this" o:borderbottomcolor="this" o:borderrightcolor="this">
-            <v:imagedata r:id="rId15" o:title=""/>
+            <v:imagedata r:id="rId18" o:title=""/>
             <w10:bordertop type="single" width="4"/>
             <w10:borderleft type="single" width="4"/>
             <w10:borderbottom type="single" width="4"/>
             <w10:borderright type="single" width="4"/>
           </v:shape>
-          <o:OLEObject Type="Embed" ProgID="Visio.Drawing.11" ShapeID="_x0000_i1030" DrawAspect="Content" ObjectID="_1543831847" r:id="rId16"/>
+          <o:OLEObject Type="Embed" ProgID="Visio.Drawing.11" ShapeID="_x0000_i1030" DrawAspect="Content" ObjectID="_1543833310" r:id="rId19"/>
         </w:object>
       </w:r>
       <w:hyperlink w:anchor="Contents" w:history="1">
@@ -2642,7 +2776,7 @@
                     <pic:cNvPicPr/>
                   </pic:nvPicPr>
                   <pic:blipFill rotWithShape="1">
-                    <a:blip r:embed="rId17"/>
+                    <a:blip r:embed="rId20"/>
                     <a:srcRect l="34000" t="19253" r="33690" b="25689"/>
                     <a:stretch/>
                   </pic:blipFill>
@@ -7634,7 +7768,7 @@
                     <pic:cNvPicPr/>
                   </pic:nvPicPr>
                   <pic:blipFill rotWithShape="1">
-                    <a:blip r:embed="rId18"/>
+                    <a:blip r:embed="rId21"/>
                     <a:srcRect l="73277" t="20533" r="748" b="53517"/>
                     <a:stretch/>
                   </pic:blipFill>
@@ -7782,7 +7916,7 @@
                     <pic:cNvPicPr/>
                   </pic:nvPicPr>
                   <pic:blipFill rotWithShape="1">
-                    <a:blip r:embed="rId19"/>
+                    <a:blip r:embed="rId22"/>
                     <a:srcRect l="21970" t="13404" r="427" b="8745"/>
                     <a:stretch/>
                   </pic:blipFill>
@@ -7937,7 +8071,7 @@
                     <pic:cNvPicPr/>
                   </pic:nvPicPr>
                   <pic:blipFill rotWithShape="1">
-                    <a:blip r:embed="rId20"/>
+                    <a:blip r:embed="rId23"/>
                     <a:srcRect l="19402" t="8270" r="22234" b="19582"/>
                     <a:stretch/>
                   </pic:blipFill>
@@ -12217,7 +12351,31 @@
           <w:highlight w:val="white"/>
           <w:lang w:val="en-US" w:eastAsia="en-US"/>
         </w:rPr>
-        <w:t xml:space="preserve">        TextBox2.Text = </w:t>
+        <w:t xml:space="preserve">        TextBox</w:t>
+      </w:r>
+      <w:proofErr w:type="gramStart"/>
+      <w:r>
+        <w:rPr>
+          <w:rFonts w:ascii="Consolas" w:eastAsiaTheme="minorHAnsi" w:hAnsi="Consolas" w:cs="Consolas"/>
+          <w:color w:val="000000"/>
+          <w:sz w:val="19"/>
+          <w:szCs w:val="19"/>
+          <w:highlight w:val="white"/>
+          <w:lang w:val="en-US" w:eastAsia="en-US"/>
+        </w:rPr>
+        <w:t>2.Text</w:t>
+      </w:r>
+      <w:proofErr w:type="gramEnd"/>
+      <w:r>
+        <w:rPr>
+          <w:rFonts w:ascii="Consolas" w:eastAsiaTheme="minorHAnsi" w:hAnsi="Consolas" w:cs="Consolas"/>
+          <w:color w:val="000000"/>
+          <w:sz w:val="19"/>
+          <w:szCs w:val="19"/>
+          <w:highlight w:val="white"/>
+          <w:lang w:val="en-US" w:eastAsia="en-US"/>
+        </w:rPr>
+        <w:t xml:space="preserve"> = </w:t>
       </w:r>
       <w:r>
         <w:rPr>
@@ -12991,7 +13149,7 @@
                     <pic:cNvPicPr/>
                   </pic:nvPicPr>
                   <pic:blipFill rotWithShape="1">
-                    <a:blip r:embed="rId21"/>
+                    <a:blip r:embed="rId24"/>
                     <a:srcRect l="14039" t="20156" r="54154" b="26284"/>
                     <a:stretch/>
                   </pic:blipFill>
@@ -13074,7 +13232,7 @@
                     <pic:cNvPicPr/>
                   </pic:nvPicPr>
                   <pic:blipFill rotWithShape="1">
-                    <a:blip r:embed="rId22"/>
+                    <a:blip r:embed="rId25"/>
                     <a:srcRect l="14039" t="19555" r="53819" b="25988"/>
                     <a:stretch/>
                   </pic:blipFill>
@@ -13174,7 +13332,7 @@
                     <pic:cNvPicPr/>
                   </pic:nvPicPr>
                   <pic:blipFill rotWithShape="1">
-                    <a:blip r:embed="rId23"/>
+                    <a:blip r:embed="rId26"/>
                     <a:srcRect l="13870" t="18953" r="53651" b="25990"/>
                     <a:stretch/>
                   </pic:blipFill>
@@ -13257,7 +13415,7 @@
                     <pic:cNvPicPr/>
                   </pic:nvPicPr>
                   <pic:blipFill rotWithShape="1">
-                    <a:blip r:embed="rId24"/>
+                    <a:blip r:embed="rId27"/>
                     <a:srcRect l="14039" t="19555" r="53988" b="26590"/>
                     <a:stretch/>
                   </pic:blipFill>
@@ -13348,7 +13506,7 @@
                     <pic:cNvPicPr/>
                   </pic:nvPicPr>
                   <pic:blipFill rotWithShape="1">
-                    <a:blip r:embed="rId25"/>
+                    <a:blip r:embed="rId28"/>
                     <a:srcRect l="13871" t="19254" r="53650" b="26291"/>
                     <a:stretch/>
                   </pic:blipFill>
@@ -14619,7 +14777,7 @@
                     </pic:cNvPicPr>
                   </pic:nvPicPr>
                   <pic:blipFill>
-                    <a:blip r:embed="rId26">
+                    <a:blip r:embed="rId29">
                       <a:extLst>
                         <a:ext uri="{28A0092B-C50C-407E-A947-70E740481C1C}">
                           <a14:useLocalDpi xmlns:a14="http://schemas.microsoft.com/office/drawing/2010/main" val="0"/>
@@ -15158,7 +15316,7 @@
                     </pic:cNvPicPr>
                   </pic:nvPicPr>
                   <pic:blipFill>
-                    <a:blip r:embed="rId27">
+                    <a:blip r:embed="rId30">
                       <a:extLst>
                         <a:ext uri="{28A0092B-C50C-407E-A947-70E740481C1C}">
                           <a14:useLocalDpi xmlns:a14="http://schemas.microsoft.com/office/drawing/2010/main" val="0"/>
@@ -15817,13 +15975,13 @@
       <w:r>
         <w:object w:dxaOrig="7282" w:dyaOrig="12270">
           <v:shape id="_x0000_i1031" type="#_x0000_t75" style="width:357.75pt;height:597.75pt" o:ole="" o:bordertopcolor="this" o:borderleftcolor="this" o:borderbottomcolor="this" o:borderrightcolor="this">
-            <v:imagedata r:id="rId28" o:title=""/>
+            <v:imagedata r:id="rId31" o:title=""/>
             <w10:bordertop type="single" width="4"/>
             <w10:borderleft type="single" width="4"/>
             <w10:borderbottom type="single" width="4"/>
             <w10:borderright type="single" width="4"/>
           </v:shape>
-          <o:OLEObject Type="Embed" ProgID="Visio.Drawing.11" ShapeID="_x0000_i1031" DrawAspect="Content" ObjectID="_1543831848" r:id="rId29"/>
+          <o:OLEObject Type="Embed" ProgID="Visio.Drawing.11" ShapeID="_x0000_i1031" DrawAspect="Content" ObjectID="_1543833311" r:id="rId32"/>
         </w:object>
       </w:r>
     </w:p>
@@ -15972,7 +16130,7 @@
                     <pic:cNvPicPr/>
                   </pic:nvPicPr>
                   <pic:blipFill rotWithShape="1">
-                    <a:blip r:embed="rId30"/>
+                    <a:blip r:embed="rId33"/>
                     <a:srcRect l="32816" t="15343" r="36900" b="24175"/>
                     <a:stretch/>
                   </pic:blipFill>
@@ -19805,7 +19963,31 @@
           <w:highlight w:val="white"/>
           <w:lang w:val="en-US" w:eastAsia="en-US"/>
         </w:rPr>
-        <w:t xml:space="preserve">                ProgressBar1.Value += 1</w:t>
+        <w:t xml:space="preserve">                ProgressBar</w:t>
+      </w:r>
+      <w:proofErr w:type="gramStart"/>
+      <w:r>
+        <w:rPr>
+          <w:rFonts w:ascii="Consolas" w:eastAsiaTheme="minorHAnsi" w:hAnsi="Consolas" w:cs="Consolas"/>
+          <w:color w:val="000000"/>
+          <w:sz w:val="19"/>
+          <w:szCs w:val="19"/>
+          <w:highlight w:val="white"/>
+          <w:lang w:val="en-US" w:eastAsia="en-US"/>
+        </w:rPr>
+        <w:t>1.Value</w:t>
+      </w:r>
+      <w:proofErr w:type="gramEnd"/>
+      <w:r>
+        <w:rPr>
+          <w:rFonts w:ascii="Consolas" w:eastAsiaTheme="minorHAnsi" w:hAnsi="Consolas" w:cs="Consolas"/>
+          <w:color w:val="000000"/>
+          <w:sz w:val="19"/>
+          <w:szCs w:val="19"/>
+          <w:highlight w:val="white"/>
+          <w:lang w:val="en-US" w:eastAsia="en-US"/>
+        </w:rPr>
+        <w:t xml:space="preserve"> += 1</w:t>
       </w:r>
     </w:p>
     <w:p>
@@ -21247,8 +21429,21 @@
           <w:highlight w:val="white"/>
           <w:lang w:val="en-US" w:eastAsia="en-US"/>
         </w:rPr>
-        <w:t>End</w:t>
-      </w:r>
+        <w:t>E</w:t>
+      </w:r>
+      <w:proofErr w:type="gramStart"/>
+      <w:r>
+        <w:rPr>
+          <w:rFonts w:ascii="Consolas" w:eastAsiaTheme="minorHAnsi" w:hAnsi="Consolas" w:cs="Consolas"/>
+          <w:color w:val="0000FF"/>
+          <w:sz w:val="19"/>
+          <w:szCs w:val="19"/>
+          <w:highlight w:val="white"/>
+          <w:lang w:val="en-US" w:eastAsia="en-US"/>
+        </w:rPr>
+        <w:t>nd</w:t>
+      </w:r>
+      <w:proofErr w:type="gramEnd"/>
       <w:r>
         <w:rPr>
           <w:rFonts w:ascii="Consolas" w:eastAsiaTheme="minorHAnsi" w:hAnsi="Consolas" w:cs="Consolas"/>
@@ -21283,7 +21478,7 @@
           <w:sz w:val="19"/>
           <w:szCs w:val="19"/>
           <w:highlight w:val="white"/>
-          <w:lang w:eastAsia="en-US"/>
+          <w:lang w:val="en-US" w:eastAsia="en-US"/>
         </w:rPr>
       </w:pPr>
       <w:r>
@@ -21304,7 +21499,7 @@
           <w:sz w:val="19"/>
           <w:szCs w:val="19"/>
           <w:highlight w:val="white"/>
-          <w:lang w:eastAsia="en-US"/>
+          <w:lang w:val="en-US" w:eastAsia="en-US"/>
         </w:rPr>
         <w:t xml:space="preserve"> </w:t>
       </w:r>
@@ -21323,34 +21518,193 @@
     <w:p>
       <w:pPr>
         <w:pStyle w:val="3"/>
-      </w:pPr>
-    </w:p>
-    <w:p/>
-    <w:p/>
-    <w:p/>
-    <w:p/>
-    <w:p/>
-    <w:p/>
-    <w:p/>
-    <w:p/>
-    <w:p/>
-    <w:p/>
-    <w:p/>
-    <w:p/>
-    <w:p/>
-    <w:p/>
-    <w:p/>
-    <w:p/>
-    <w:p/>
-    <w:p/>
-    <w:p/>
-    <w:p/>
-    <w:p/>
-    <w:p/>
-    <w:p/>
-    <w:p/>
-    <w:p/>
-    <w:p/>
+        <w:rPr>
+          <w:lang w:val="en-US"/>
+        </w:rPr>
+      </w:pPr>
+    </w:p>
+    <w:p>
+      <w:pPr>
+        <w:rPr>
+          <w:lang w:val="en-US"/>
+        </w:rPr>
+      </w:pPr>
+    </w:p>
+    <w:p>
+      <w:pPr>
+        <w:rPr>
+          <w:lang w:val="en-US"/>
+        </w:rPr>
+      </w:pPr>
+    </w:p>
+    <w:p>
+      <w:pPr>
+        <w:rPr>
+          <w:lang w:val="en-US"/>
+        </w:rPr>
+      </w:pPr>
+    </w:p>
+    <w:p>
+      <w:pPr>
+        <w:rPr>
+          <w:lang w:val="en-US"/>
+        </w:rPr>
+      </w:pPr>
+    </w:p>
+    <w:p>
+      <w:pPr>
+        <w:rPr>
+          <w:lang w:val="en-US"/>
+        </w:rPr>
+      </w:pPr>
+    </w:p>
+    <w:p>
+      <w:pPr>
+        <w:rPr>
+          <w:lang w:val="en-US"/>
+        </w:rPr>
+      </w:pPr>
+    </w:p>
+    <w:p>
+      <w:pPr>
+        <w:rPr>
+          <w:lang w:val="en-US"/>
+        </w:rPr>
+      </w:pPr>
+    </w:p>
+    <w:p>
+      <w:pPr>
+        <w:rPr>
+          <w:lang w:val="en-US"/>
+        </w:rPr>
+      </w:pPr>
+    </w:p>
+    <w:p>
+      <w:pPr>
+        <w:rPr>
+          <w:lang w:val="en-US"/>
+        </w:rPr>
+      </w:pPr>
+    </w:p>
+    <w:p>
+      <w:pPr>
+        <w:rPr>
+          <w:lang w:val="en-US"/>
+        </w:rPr>
+      </w:pPr>
+    </w:p>
+    <w:p>
+      <w:pPr>
+        <w:rPr>
+          <w:lang w:val="en-US"/>
+        </w:rPr>
+      </w:pPr>
+    </w:p>
+    <w:p>
+      <w:pPr>
+        <w:rPr>
+          <w:lang w:val="en-US"/>
+        </w:rPr>
+      </w:pPr>
+    </w:p>
+    <w:p>
+      <w:pPr>
+        <w:rPr>
+          <w:lang w:val="en-US"/>
+        </w:rPr>
+      </w:pPr>
+    </w:p>
+    <w:p>
+      <w:pPr>
+        <w:rPr>
+          <w:lang w:val="en-US"/>
+        </w:rPr>
+      </w:pPr>
+    </w:p>
+    <w:p>
+      <w:pPr>
+        <w:rPr>
+          <w:lang w:val="en-US"/>
+        </w:rPr>
+      </w:pPr>
+    </w:p>
+    <w:p>
+      <w:pPr>
+        <w:rPr>
+          <w:lang w:val="en-US"/>
+        </w:rPr>
+      </w:pPr>
+    </w:p>
+    <w:p>
+      <w:pPr>
+        <w:rPr>
+          <w:lang w:val="en-US"/>
+        </w:rPr>
+      </w:pPr>
+    </w:p>
+    <w:p>
+      <w:pPr>
+        <w:rPr>
+          <w:lang w:val="en-US"/>
+        </w:rPr>
+      </w:pPr>
+    </w:p>
+    <w:p>
+      <w:pPr>
+        <w:rPr>
+          <w:lang w:val="en-US"/>
+        </w:rPr>
+      </w:pPr>
+    </w:p>
+    <w:p>
+      <w:pPr>
+        <w:rPr>
+          <w:lang w:val="en-US"/>
+        </w:rPr>
+      </w:pPr>
+    </w:p>
+    <w:p>
+      <w:pPr>
+        <w:rPr>
+          <w:lang w:val="en-US"/>
+        </w:rPr>
+      </w:pPr>
+    </w:p>
+    <w:p>
+      <w:pPr>
+        <w:rPr>
+          <w:lang w:val="en-US"/>
+        </w:rPr>
+      </w:pPr>
+    </w:p>
+    <w:p>
+      <w:pPr>
+        <w:rPr>
+          <w:lang w:val="en-US"/>
+        </w:rPr>
+      </w:pPr>
+    </w:p>
+    <w:p>
+      <w:pPr>
+        <w:rPr>
+          <w:lang w:val="en-US"/>
+        </w:rPr>
+      </w:pPr>
+    </w:p>
+    <w:p>
+      <w:pPr>
+        <w:rPr>
+          <w:lang w:val="en-US"/>
+        </w:rPr>
+      </w:pPr>
+    </w:p>
+    <w:p>
+      <w:pPr>
+        <w:rPr>
+          <w:lang w:val="en-US"/>
+        </w:rPr>
+      </w:pPr>
+    </w:p>
     <w:p>
       <w:pPr>
         <w:pStyle w:val="3"/>
@@ -21433,7 +21787,7 @@
                     <pic:cNvPicPr/>
                   </pic:nvPicPr>
                   <pic:blipFill rotWithShape="1">
-                    <a:blip r:embed="rId30"/>
+                    <a:blip r:embed="rId33"/>
                     <a:srcRect l="32816" t="15643" r="37751" b="24487"/>
                     <a:stretch/>
                   </pic:blipFill>
@@ -28611,9 +28965,9 @@
         </w:rPr>
         <w:object w:dxaOrig="740" w:dyaOrig="360">
           <v:shape id="_x0000_i1032" type="#_x0000_t75" style="width:36.75pt;height:18pt" o:ole="">
-            <v:imagedata r:id="rId31" o:title=""/>
+            <v:imagedata r:id="rId34" o:title=""/>
           </v:shape>
-          <o:OLEObject Type="Embed" ProgID="Equation.3" ShapeID="_x0000_i1032" DrawAspect="Content" ObjectID="_1543831849" r:id="rId32"/>
+          <o:OLEObject Type="Embed" ProgID="Equation.3" ShapeID="_x0000_i1032" DrawAspect="Content" ObjectID="_1543833312" r:id="rId35"/>
         </w:object>
       </w:r>
       <w:r>
@@ -28646,9 +29000,9 @@
         </w:rPr>
         <w:object w:dxaOrig="3040" w:dyaOrig="360">
           <v:shape id="_x0000_i1033" type="#_x0000_t75" style="width:152.25pt;height:18pt" o:ole="">
-            <v:imagedata r:id="rId33" o:title=""/>
+            <v:imagedata r:id="rId36" o:title=""/>
           </v:shape>
-          <o:OLEObject Type="Embed" ProgID="Equation.3" ShapeID="_x0000_i1033" DrawAspect="Content" ObjectID="_1543831850" r:id="rId34"/>
+          <o:OLEObject Type="Embed" ProgID="Equation.3" ShapeID="_x0000_i1033" DrawAspect="Content" ObjectID="_1543833313" r:id="rId37"/>
         </w:object>
       </w:r>
     </w:p>
@@ -28663,9 +29017,9 @@
         </w:rPr>
         <w:object w:dxaOrig="2200" w:dyaOrig="360">
           <v:shape id="_x0000_i1034" type="#_x0000_t75" style="width:110.25pt;height:18pt" o:ole="">
-            <v:imagedata r:id="rId35" o:title=""/>
+            <v:imagedata r:id="rId38" o:title=""/>
           </v:shape>
-          <o:OLEObject Type="Embed" ProgID="Equation.3" ShapeID="_x0000_i1034" DrawAspect="Content" ObjectID="_1543831851" r:id="rId36"/>
+          <o:OLEObject Type="Embed" ProgID="Equation.3" ShapeID="_x0000_i1034" DrawAspect="Content" ObjectID="_1543833314" r:id="rId39"/>
         </w:object>
       </w:r>
     </w:p>
@@ -28784,9 +29138,9 @@
         </w:rPr>
         <w:object w:dxaOrig="1480" w:dyaOrig="360">
           <v:shape id="_x0000_i1035" type="#_x0000_t75" style="width:74.25pt;height:18pt" o:ole="">
-            <v:imagedata r:id="rId37" o:title=""/>
+            <v:imagedata r:id="rId40" o:title=""/>
           </v:shape>
-          <o:OLEObject Type="Embed" ProgID="Equation.3" ShapeID="_x0000_i1035" DrawAspect="Content" ObjectID="_1543831852" r:id="rId38"/>
+          <o:OLEObject Type="Embed" ProgID="Equation.3" ShapeID="_x0000_i1035" DrawAspect="Content" ObjectID="_1543833315" r:id="rId41"/>
         </w:object>
       </w:r>
       <w:r>
@@ -28814,9 +29168,9 @@
         </w:rPr>
         <w:object w:dxaOrig="6080" w:dyaOrig="360">
           <v:shape id="_x0000_i1036" type="#_x0000_t75" style="width:303.75pt;height:18pt" o:ole="">
-            <v:imagedata r:id="rId39" o:title=""/>
+            <v:imagedata r:id="rId42" o:title=""/>
           </v:shape>
-          <o:OLEObject Type="Embed" ProgID="Equation.3" ShapeID="_x0000_i1036" DrawAspect="Content" ObjectID="_1543831853" r:id="rId40"/>
+          <o:OLEObject Type="Embed" ProgID="Equation.3" ShapeID="_x0000_i1036" DrawAspect="Content" ObjectID="_1543833316" r:id="rId43"/>
         </w:object>
       </w:r>
       <w:r>
@@ -28837,9 +29191,9 @@
         </w:rPr>
         <w:object w:dxaOrig="1600" w:dyaOrig="360">
           <v:shape id="_x0000_i1037" type="#_x0000_t75" style="width:80.25pt;height:18pt" o:ole="">
-            <v:imagedata r:id="rId41" o:title=""/>
+            <v:imagedata r:id="rId44" o:title=""/>
           </v:shape>
-          <o:OLEObject Type="Embed" ProgID="Equation.3" ShapeID="_x0000_i1037" DrawAspect="Content" ObjectID="_1543831854" r:id="rId42"/>
+          <o:OLEObject Type="Embed" ProgID="Equation.3" ShapeID="_x0000_i1037" DrawAspect="Content" ObjectID="_1543833317" r:id="rId45"/>
         </w:object>
       </w:r>
       <w:r>
@@ -29133,7 +29487,7 @@
                     </pic:cNvPicPr>
                   </pic:nvPicPr>
                   <pic:blipFill>
-                    <a:blip r:embed="rId43">
+                    <a:blip r:embed="rId46">
                       <a:extLst>
                         <a:ext uri="{28A0092B-C50C-407E-A947-70E740481C1C}">
                           <a14:useLocalDpi xmlns:a14="http://schemas.microsoft.com/office/drawing/2010/main" val="0"/>
@@ -29313,7 +29667,7 @@
                     <pic:cNvPicPr/>
                   </pic:nvPicPr>
                   <pic:blipFill rotWithShape="1">
-                    <a:blip r:embed="rId44"/>
+                    <a:blip r:embed="rId47"/>
                     <a:srcRect l="34416" t="18079" r="34506" b="24324"/>
                     <a:stretch/>
                   </pic:blipFill>
@@ -30313,8 +30667,21 @@
           <w:highlight w:val="white"/>
           <w:lang w:val="en-US" w:eastAsia="en-US"/>
         </w:rPr>
-        <w:t>Function</w:t>
-      </w:r>
+        <w:t>Funct</w:t>
+      </w:r>
+      <w:proofErr w:type="gramStart"/>
+      <w:r>
+        <w:rPr>
+          <w:rFonts w:ascii="Consolas" w:eastAsiaTheme="minorHAnsi" w:hAnsi="Consolas" w:cs="Consolas"/>
+          <w:color w:val="0000FF"/>
+          <w:sz w:val="19"/>
+          <w:szCs w:val="19"/>
+          <w:highlight w:val="white"/>
+          <w:lang w:val="en-US" w:eastAsia="en-US"/>
+        </w:rPr>
+        <w:t>ion</w:t>
+      </w:r>
+      <w:proofErr w:type="gramEnd"/>
     </w:p>
     <w:p>
       <w:pPr>
@@ -38131,7 +38498,7 @@
                     <pic:cNvPicPr/>
                   </pic:nvPicPr>
                   <pic:blipFill rotWithShape="1">
-                    <a:blip r:embed="rId45"/>
+                    <a:blip r:embed="rId48"/>
                     <a:srcRect l="31367" t="25052" r="37264" b="16574"/>
                     <a:stretch/>
                   </pic:blipFill>
@@ -38205,7 +38572,7 @@
                     <pic:cNvPicPr/>
                   </pic:nvPicPr>
                   <pic:blipFill rotWithShape="1">
-                    <a:blip r:embed="rId46"/>
+                    <a:blip r:embed="rId49"/>
                     <a:srcRect l="59711" t="21360" r="9331" b="20872"/>
                     <a:stretch/>
                   </pic:blipFill>
@@ -38322,7 +38689,7 @@
                     <pic:cNvPicPr/>
                   </pic:nvPicPr>
                   <pic:blipFill rotWithShape="1">
-                    <a:blip r:embed="rId47"/>
+                    <a:blip r:embed="rId50"/>
                     <a:srcRect l="59541" t="21962" r="9158" b="20565"/>
                     <a:stretch/>
                   </pic:blipFill>
@@ -38396,7 +38763,7 @@
                     <pic:cNvPicPr/>
                   </pic:nvPicPr>
                   <pic:blipFill rotWithShape="1">
-                    <a:blip r:embed="rId48"/>
+                    <a:blip r:embed="rId51"/>
                     <a:srcRect l="59541" t="21661" r="8989" b="20564"/>
                     <a:stretch/>
                   </pic:blipFill>
@@ -38513,7 +38880,7 @@
                     <pic:cNvPicPr/>
                   </pic:nvPicPr>
                   <pic:blipFill rotWithShape="1">
-                    <a:blip r:embed="rId49"/>
+                    <a:blip r:embed="rId52"/>
                     <a:srcRect l="59541" t="22263" r="8989" b="20865"/>
                     <a:stretch/>
                   </pic:blipFill>

</xml_diff>